<commit_message>
Edit static data information
</commit_message>
<xml_diff>
--- a/Bookify.Web/wwwroot/exports/BookingDetails.docx
+++ b/Bookify.Web/wwwroot/exports/BookingDetails.docx
@@ -4,7 +4,7 @@
   <w:body>
     <w:tbl>
       <w:tblPr>
-        <w:tblStyle w:val="GridTable1Light-Accent2"/>
+        <w:tblStyle w:val="Tabelasiatki1jasnaakcent2"/>
         <w:tblW w:w="5000" w:type="pct"/>
         <w:tblLayout w:type="fixed"/>
         <w:tblLook w:val="04A0" w:firstRow="1" w:lastRow="0" w:firstColumn="1" w:lastColumn="0" w:noHBand="0" w:noVBand="1"/>
@@ -54,11 +54,9 @@
               </w:sdtPr>
               <w:sdtEndPr/>
               <w:sdtContent>
-                <w:proofErr w:type="spellStart"/>
                 <w:r>
-                  <w:t>DotNetMastery</w:t>
+                  <w:t>Tim</w:t>
                 </w:r>
-                <w:proofErr w:type="spellEnd"/>
                 <w:r>
                   <w:t xml:space="preserve"> Lane, IL, 99999</w:t>
                 </w:r>
@@ -79,7 +77,7 @@
               <w:sdtContent>
                 <w:r>
                   <w:rPr>
-                    <w:rStyle w:val="Strong"/>
+                    <w:rStyle w:val="Pogrubienie"/>
                     <w:b w:val="0"/>
                     <w:bCs/>
                   </w:rPr>
@@ -96,13 +94,12 @@
                 <w:placeholder>
                   <w:docPart w:val="892C8BB6C4064E81ACF3F0074BA0C42C"/>
                 </w:placeholder>
-                <w:showingPlcHdr/>
                 <w15:appearance w15:val="hidden"/>
               </w:sdtPr>
               <w:sdtEndPr/>
               <w:sdtContent>
                 <w:r>
-                  <w:t>(123) 456-7890</w:t>
+                  <w:t>123-456-789</w:t>
                 </w:r>
               </w:sdtContent>
             </w:sdt>
@@ -120,7 +117,7 @@
           </w:tcPr>
           <w:p>
             <w:pPr>
-              <w:pStyle w:val="Header"/>
+              <w:pStyle w:val="Nagwek"/>
               <w:cnfStyle w:val="100000000000" w:firstRow="1" w:lastRow="0" w:firstColumn="0" w:lastColumn="0" w:oddVBand="0" w:evenVBand="0" w:oddHBand="0" w:evenHBand="0" w:firstRowFirstColumn="0" w:firstRowLastColumn="0" w:lastRowFirstColumn="0" w:lastRowLastColumn="0"/>
             </w:pPr>
             <w:r>
@@ -182,7 +179,7 @@
     </w:p>
     <w:tbl>
       <w:tblPr>
-        <w:tblStyle w:val="GridTable4-Accent5"/>
+        <w:tblStyle w:val="Tabelasiatki4akcent5"/>
         <w:tblpPr w:leftFromText="181" w:rightFromText="181" w:bottomFromText="567" w:vertAnchor="text" w:horzAnchor="margin" w:tblpY="199"/>
         <w:tblOverlap w:val="never"/>
         <w:tblW w:w="4995" w:type="pct"/>
@@ -209,7 +206,7 @@
           </w:tcPr>
           <w:p>
             <w:pPr>
-              <w:pStyle w:val="Title"/>
+              <w:pStyle w:val="Tytu"/>
               <w:spacing w:after="0"/>
               <w:rPr>
                 <w:rFonts w:ascii="Calibri" w:hAnsi="Calibri"/>
@@ -231,7 +228,7 @@
           </w:tcPr>
           <w:p>
             <w:pPr>
-              <w:pStyle w:val="Date"/>
+              <w:pStyle w:val="Data"/>
               <w:spacing w:after="0"/>
               <w:cnfStyle w:val="100000000000" w:firstRow="1" w:lastRow="0" w:firstColumn="0" w:lastColumn="0" w:oddVBand="0" w:evenVBand="0" w:oddHBand="0" w:evenHBand="0" w:firstRowFirstColumn="0" w:firstRowLastColumn="0" w:lastRowFirstColumn="0" w:lastRowLastColumn="0"/>
             </w:pPr>
@@ -253,7 +250,7 @@
           </w:tcPr>
           <w:p>
             <w:pPr>
-              <w:pStyle w:val="Date"/>
+              <w:pStyle w:val="Data"/>
               <w:spacing w:after="0"/>
               <w:jc w:val="left"/>
               <w:rPr>
@@ -296,7 +293,7 @@
           </w:tcPr>
           <w:p>
             <w:pPr>
-              <w:pStyle w:val="Date"/>
+              <w:pStyle w:val="Data"/>
               <w:spacing w:after="0"/>
               <w:jc w:val="left"/>
               <w:cnfStyle w:val="000000100000" w:firstRow="0" w:lastRow="0" w:firstColumn="0" w:lastColumn="0" w:oddVBand="0" w:evenVBand="0" w:oddHBand="1" w:evenHBand="0" w:firstRowFirstColumn="0" w:firstRowLastColumn="0" w:lastRowFirstColumn="0" w:lastRowLastColumn="0"/>
@@ -336,7 +333,7 @@
           </w:tcPr>
           <w:p>
             <w:pPr>
-              <w:pStyle w:val="Date"/>
+              <w:pStyle w:val="Data"/>
               <w:spacing w:after="0"/>
               <w:jc w:val="left"/>
               <w:cnfStyle w:val="000000100000" w:firstRow="0" w:lastRow="0" w:firstColumn="0" w:lastColumn="0" w:oddVBand="0" w:evenVBand="0" w:oddHBand="1" w:evenHBand="0" w:firstRowFirstColumn="0" w:firstRowLastColumn="0" w:lastRowFirstColumn="0" w:lastRowLastColumn="0"/>
@@ -483,7 +480,7 @@
     </w:p>
     <w:tbl>
       <w:tblPr>
-        <w:tblStyle w:val="GridTable1Light-Accent1"/>
+        <w:tblStyle w:val="Tabelasiatki1jasnaakcent1"/>
         <w:tblW w:w="2500" w:type="pct"/>
         <w:tblLayout w:type="fixed"/>
         <w:tblLook w:val="0420" w:firstRow="1" w:lastRow="0" w:firstColumn="0" w:lastColumn="0" w:noHBand="0" w:noVBand="1"/>
@@ -504,7 +501,7 @@
           </w:tcPr>
           <w:p>
             <w:pPr>
-              <w:pStyle w:val="Heading1"/>
+              <w:pStyle w:val="Nagwek1"/>
               <w:spacing w:before="80" w:after="80"/>
             </w:pPr>
             <w:r>
@@ -538,7 +535,7 @@
           </w:tcPr>
           <w:p>
             <w:pPr>
-              <w:pStyle w:val="Heading1"/>
+              <w:pStyle w:val="Nagwek1"/>
               <w:spacing w:before="80" w:after="80" w:line="259" w:lineRule="auto"/>
               <w:rPr>
                 <w:bCs/>
@@ -585,7 +582,7 @@
           </w:tcPr>
           <w:p>
             <w:pPr>
-              <w:pStyle w:val="Heading1"/>
+              <w:pStyle w:val="Nagwek1"/>
               <w:spacing w:line="259" w:lineRule="auto"/>
               <w:rPr>
                 <w:bCs/>
@@ -636,7 +633,7 @@
           </w:tcPr>
           <w:p>
             <w:pPr>
-              <w:pStyle w:val="Heading2"/>
+              <w:pStyle w:val="Nagwek2"/>
               <w:spacing w:before="80" w:after="80" w:line="259" w:lineRule="auto"/>
               <w:rPr>
                 <w:b w:val="0"/>
@@ -730,7 +727,7 @@
 <w:ftr xmlns:wpc="http://schemas.microsoft.com/office/word/2010/wordprocessingCanvas" xmlns:cx="http://schemas.microsoft.com/office/drawing/2014/chartex" xmlns:cx1="http://schemas.microsoft.com/office/drawing/2015/9/8/chartex" xmlns:cx2="http://schemas.microsoft.com/office/drawing/2015/10/21/chartex" xmlns:cx3="http://schemas.microsoft.com/office/drawing/2016/5/9/chartex" xmlns:cx4="http://schemas.microsoft.com/office/drawing/2016/5/10/chartex" xmlns:cx5="http://schemas.microsoft.com/office/drawing/2016/5/11/chartex" xmlns:cx6="http://schemas.microsoft.com/office/drawing/2016/5/12/chartex" xmlns:cx7="http://schemas.microsoft.com/office/drawing/2016/5/13/chartex" xmlns:cx8="http://schemas.microsoft.com/office/drawing/2016/5/14/chartex" xmlns:mc="http://schemas.openxmlformats.org/markup-compatibility/2006" xmlns:aink="http://schemas.microsoft.com/office/drawing/2016/ink" xmlns:am3d="http://schemas.microsoft.com/office/drawing/2017/model3d" xmlns:o="urn:schemas-microsoft-com:office:office" xmlns:oel="http://schemas.microsoft.com/office/2019/extlst" xmlns:r="http://schemas.openxmlformats.org/officeDocument/2006/relationships" xmlns:m="http://schemas.openxmlformats.org/officeDocument/2006/math" xmlns:v="urn:schemas-microsoft-com:vml" xmlns:wp14="http://schemas.microsoft.com/office/word/2010/wordprocessingDrawing" xmlns:wp="http://schemas.openxmlformats.org/drawingml/2006/wordprocessingDrawing" xmlns:w10="urn:schemas-microsoft-com:office:word" xmlns:w="http://schemas.openxmlformats.org/wordprocessingml/2006/main" xmlns:w14="http://schemas.microsoft.com/office/word/2010/wordml" xmlns:w15="http://schemas.microsoft.com/office/word/2012/wordml" xmlns:w16cex="http://schemas.microsoft.com/office/word/2018/wordml/cex" xmlns:w16cid="http://schemas.microsoft.com/office/word/2016/wordml/cid" xmlns:w16="http://schemas.microsoft.com/office/word/2018/wordml" xmlns:w16sdtdh="http://schemas.microsoft.com/office/word/2020/wordml/sdtdatahash" xmlns:w16se="http://schemas.microsoft.com/office/word/2015/wordml/symex" xmlns:wpg="http://schemas.microsoft.com/office/word/2010/wordprocessingGroup" xmlns:wpi="http://schemas.microsoft.com/office/word/2010/wordprocessingInk" xmlns:wne="http://schemas.microsoft.com/office/word/2006/wordml" xmlns:wps="http://schemas.microsoft.com/office/word/2010/wordprocessingShape" mc:Ignorable="w14 w15 w16se w16cid w16 w16cex w16sdtdh wp14">
   <w:p>
     <w:pPr>
-      <w:pStyle w:val="Footer"/>
+      <w:pStyle w:val="Stopka"/>
     </w:pPr>
     <w:r>
       <w:t xml:space="preserve">Page </w:t>
@@ -780,7 +777,7 @@
         </w:tcPr>
         <w:p>
           <w:pPr>
-            <w:pStyle w:val="Header"/>
+            <w:pStyle w:val="Nagwek"/>
             <w:ind w:left="-115"/>
             <w:jc w:val="left"/>
           </w:pPr>
@@ -792,7 +789,7 @@
         </w:tcPr>
         <w:p>
           <w:pPr>
-            <w:pStyle w:val="Header"/>
+            <w:pStyle w:val="Nagwek"/>
             <w:jc w:val="center"/>
           </w:pPr>
         </w:p>
@@ -803,7 +800,7 @@
         </w:tcPr>
         <w:p>
           <w:pPr>
-            <w:pStyle w:val="Header"/>
+            <w:pStyle w:val="Nagwek"/>
             <w:ind w:right="-115"/>
           </w:pPr>
         </w:p>
@@ -812,7 +809,7 @@
   </w:tbl>
   <w:p>
     <w:pPr>
-      <w:pStyle w:val="Footer"/>
+      <w:pStyle w:val="Stopka"/>
     </w:pPr>
   </w:p>
 </w:ftr>
@@ -847,7 +844,7 @@
 <w:hdr xmlns:wpc="http://schemas.microsoft.com/office/word/2010/wordprocessingCanvas" xmlns:cx="http://schemas.microsoft.com/office/drawing/2014/chartex" xmlns:cx1="http://schemas.microsoft.com/office/drawing/2015/9/8/chartex" xmlns:cx2="http://schemas.microsoft.com/office/drawing/2015/10/21/chartex" xmlns:cx3="http://schemas.microsoft.com/office/drawing/2016/5/9/chartex" xmlns:cx4="http://schemas.microsoft.com/office/drawing/2016/5/10/chartex" xmlns:cx5="http://schemas.microsoft.com/office/drawing/2016/5/11/chartex" xmlns:cx6="http://schemas.microsoft.com/office/drawing/2016/5/12/chartex" xmlns:cx7="http://schemas.microsoft.com/office/drawing/2016/5/13/chartex" xmlns:cx8="http://schemas.microsoft.com/office/drawing/2016/5/14/chartex" xmlns:mc="http://schemas.openxmlformats.org/markup-compatibility/2006" xmlns:aink="http://schemas.microsoft.com/office/drawing/2016/ink" xmlns:am3d="http://schemas.microsoft.com/office/drawing/2017/model3d" xmlns:o="urn:schemas-microsoft-com:office:office" xmlns:oel="http://schemas.microsoft.com/office/2019/extlst" xmlns:r="http://schemas.openxmlformats.org/officeDocument/2006/relationships" xmlns:m="http://schemas.openxmlformats.org/officeDocument/2006/math" xmlns:v="urn:schemas-microsoft-com:vml" xmlns:wp14="http://schemas.microsoft.com/office/word/2010/wordprocessingDrawing" xmlns:wp="http://schemas.openxmlformats.org/drawingml/2006/wordprocessingDrawing" xmlns:w10="urn:schemas-microsoft-com:office:word" xmlns:w="http://schemas.openxmlformats.org/wordprocessingml/2006/main" xmlns:w14="http://schemas.microsoft.com/office/word/2010/wordml" xmlns:w15="http://schemas.microsoft.com/office/word/2012/wordml" xmlns:w16cex="http://schemas.microsoft.com/office/word/2018/wordml/cex" xmlns:w16cid="http://schemas.microsoft.com/office/word/2016/wordml/cid" xmlns:w16="http://schemas.microsoft.com/office/word/2018/wordml" xmlns:w16sdtdh="http://schemas.microsoft.com/office/word/2020/wordml/sdtdatahash" xmlns:w16se="http://schemas.microsoft.com/office/word/2015/wordml/symex" xmlns:wpg="http://schemas.microsoft.com/office/word/2010/wordprocessingGroup" xmlns:wpi="http://schemas.microsoft.com/office/word/2010/wordprocessingInk" xmlns:wne="http://schemas.microsoft.com/office/word/2006/wordml" xmlns:wps="http://schemas.microsoft.com/office/word/2010/wordprocessingShape" mc:Ignorable="w14 w15 w16se w16cid w16 w16cex w16sdtdh wp14">
   <w:p>
     <w:pPr>
-      <w:pStyle w:val="Header"/>
+      <w:pStyle w:val="Nagwek"/>
     </w:pPr>
     <w:r>
       <w:rPr>
@@ -926,7 +923,7 @@
         </w:tcPr>
         <w:p>
           <w:pPr>
-            <w:pStyle w:val="Header"/>
+            <w:pStyle w:val="Nagwek"/>
             <w:ind w:left="-115"/>
             <w:jc w:val="left"/>
           </w:pPr>
@@ -938,7 +935,7 @@
         </w:tcPr>
         <w:p>
           <w:pPr>
-            <w:pStyle w:val="Header"/>
+            <w:pStyle w:val="Nagwek"/>
             <w:jc w:val="center"/>
           </w:pPr>
         </w:p>
@@ -949,7 +946,7 @@
         </w:tcPr>
         <w:p>
           <w:pPr>
-            <w:pStyle w:val="Header"/>
+            <w:pStyle w:val="Nagwek"/>
             <w:ind w:right="-115"/>
           </w:pPr>
         </w:p>
@@ -958,7 +955,7 @@
   </w:tbl>
   <w:p>
     <w:pPr>
-      <w:pStyle w:val="Header"/>
+      <w:pStyle w:val="Nagwek"/>
     </w:pPr>
   </w:p>
 </w:hdr>
@@ -1358,7 +1355,7 @@
     <w:lsdException w:name="Unresolved Mention" w:semiHidden="1" w:unhideWhenUsed="1"/>
     <w:lsdException w:name="Smart Link" w:semiHidden="1" w:unhideWhenUsed="1"/>
   </w:latentStyles>
-  <w:style w:type="paragraph" w:default="1" w:styleId="Normal">
+  <w:style w:type="paragraph" w:default="1" w:styleId="Normalny">
     <w:name w:val="Normal"/>
     <w:qFormat/>
     <w:rsid w:val="004A1D7B"/>
@@ -1366,10 +1363,10 @@
       <w:kern w:val="20"/>
     </w:rPr>
   </w:style>
-  <w:style w:type="paragraph" w:styleId="Heading1">
+  <w:style w:type="paragraph" w:styleId="Nagwek1">
     <w:name w:val="heading 1"/>
-    <w:basedOn w:val="Normal"/>
-    <w:link w:val="Heading1Char"/>
+    <w:basedOn w:val="Normalny"/>
+    <w:link w:val="Nagwek1Znak"/>
     <w:uiPriority w:val="3"/>
     <w:qFormat/>
     <w:rsid w:val="00312C2A"/>
@@ -1385,10 +1382,10 @@
       <w:szCs w:val="32"/>
     </w:rPr>
   </w:style>
-  <w:style w:type="paragraph" w:styleId="Heading2">
+  <w:style w:type="paragraph" w:styleId="Nagwek2">
     <w:name w:val="heading 2"/>
-    <w:basedOn w:val="Normal"/>
-    <w:link w:val="Heading2Char"/>
+    <w:basedOn w:val="Normalny"/>
+    <w:link w:val="Nagwek2Znak"/>
     <w:uiPriority w:val="3"/>
     <w:unhideWhenUsed/>
     <w:qFormat/>
@@ -1407,11 +1404,11 @@
       <w:szCs w:val="26"/>
     </w:rPr>
   </w:style>
-  <w:style w:type="paragraph" w:styleId="Heading3">
+  <w:style w:type="paragraph" w:styleId="Nagwek3">
     <w:name w:val="heading 3"/>
-    <w:basedOn w:val="Normal"/>
-    <w:next w:val="Normal"/>
-    <w:link w:val="Heading3Char"/>
+    <w:basedOn w:val="Normalny"/>
+    <w:next w:val="Normalny"/>
+    <w:link w:val="Nagwek3Znak"/>
     <w:uiPriority w:val="3"/>
     <w:semiHidden/>
     <w:unhideWhenUsed/>
@@ -1431,11 +1428,11 @@
       <w:szCs w:val="24"/>
     </w:rPr>
   </w:style>
-  <w:style w:type="paragraph" w:styleId="Heading4">
+  <w:style w:type="paragraph" w:styleId="Nagwek4">
     <w:name w:val="heading 4"/>
-    <w:basedOn w:val="Normal"/>
-    <w:next w:val="Normal"/>
-    <w:link w:val="Heading4Char"/>
+    <w:basedOn w:val="Normalny"/>
+    <w:next w:val="Normalny"/>
+    <w:link w:val="Nagwek4Znak"/>
     <w:uiPriority w:val="3"/>
     <w:semiHidden/>
     <w:unhideWhenUsed/>
@@ -1456,11 +1453,11 @@
       <w:color w:val="7E97AD" w:themeColor="accent1"/>
     </w:rPr>
   </w:style>
-  <w:style w:type="paragraph" w:styleId="Heading5">
+  <w:style w:type="paragraph" w:styleId="Nagwek5">
     <w:name w:val="heading 5"/>
-    <w:basedOn w:val="Normal"/>
-    <w:next w:val="Normal"/>
-    <w:link w:val="Heading5Char"/>
+    <w:basedOn w:val="Normalny"/>
+    <w:next w:val="Normalny"/>
+    <w:link w:val="Nagwek5Znak"/>
     <w:uiPriority w:val="3"/>
     <w:semiHidden/>
     <w:unhideWhenUsed/>
@@ -1478,11 +1475,11 @@
       <w:color w:val="577188" w:themeColor="accent1" w:themeShade="BF"/>
     </w:rPr>
   </w:style>
-  <w:style w:type="paragraph" w:styleId="Heading6">
+  <w:style w:type="paragraph" w:styleId="Nagwek6">
     <w:name w:val="heading 6"/>
-    <w:basedOn w:val="Normal"/>
-    <w:next w:val="Normal"/>
-    <w:link w:val="Heading6Char"/>
+    <w:basedOn w:val="Normalny"/>
+    <w:next w:val="Normalny"/>
+    <w:link w:val="Nagwek6Znak"/>
     <w:uiPriority w:val="3"/>
     <w:semiHidden/>
     <w:unhideWhenUsed/>
@@ -1500,11 +1497,11 @@
       <w:color w:val="577188" w:themeColor="accent1" w:themeShade="BF"/>
     </w:rPr>
   </w:style>
-  <w:style w:type="paragraph" w:styleId="Heading7">
+  <w:style w:type="paragraph" w:styleId="Nagwek7">
     <w:name w:val="heading 7"/>
-    <w:basedOn w:val="Normal"/>
-    <w:next w:val="Normal"/>
-    <w:link w:val="Heading7Char"/>
+    <w:basedOn w:val="Normalny"/>
+    <w:next w:val="Normalny"/>
+    <w:link w:val="Nagwek7Znak"/>
     <w:uiPriority w:val="3"/>
     <w:semiHidden/>
     <w:unhideWhenUsed/>
@@ -1522,11 +1519,11 @@
       <w:color w:val="auto"/>
     </w:rPr>
   </w:style>
-  <w:style w:type="paragraph" w:styleId="Heading8">
+  <w:style w:type="paragraph" w:styleId="Nagwek8">
     <w:name w:val="heading 8"/>
-    <w:basedOn w:val="Normal"/>
-    <w:next w:val="Normal"/>
-    <w:link w:val="Heading8Char"/>
+    <w:basedOn w:val="Normalny"/>
+    <w:next w:val="Normalny"/>
+    <w:link w:val="Nagwek8Znak"/>
     <w:uiPriority w:val="3"/>
     <w:semiHidden/>
     <w:unhideWhenUsed/>
@@ -1545,11 +1542,11 @@
       <w:szCs w:val="21"/>
     </w:rPr>
   </w:style>
-  <w:style w:type="paragraph" w:styleId="Heading9">
+  <w:style w:type="paragraph" w:styleId="Nagwek9">
     <w:name w:val="heading 9"/>
-    <w:basedOn w:val="Normal"/>
-    <w:next w:val="Normal"/>
-    <w:link w:val="Heading9Char"/>
+    <w:basedOn w:val="Normalny"/>
+    <w:next w:val="Normalny"/>
+    <w:link w:val="Nagwek9Znak"/>
     <w:uiPriority w:val="3"/>
     <w:semiHidden/>
     <w:unhideWhenUsed/>
@@ -1569,13 +1566,13 @@
       <w:szCs w:val="21"/>
     </w:rPr>
   </w:style>
-  <w:style w:type="character" w:default="1" w:styleId="DefaultParagraphFont">
+  <w:style w:type="character" w:default="1" w:styleId="Domylnaczcionkaakapitu">
     <w:name w:val="Default Paragraph Font"/>
     <w:uiPriority w:val="1"/>
     <w:semiHidden/>
     <w:unhideWhenUsed/>
   </w:style>
-  <w:style w:type="table" w:default="1" w:styleId="TableNormal">
+  <w:style w:type="table" w:default="1" w:styleId="Standardowy">
     <w:name w:val="Normal Table"/>
     <w:uiPriority w:val="99"/>
     <w:semiHidden/>
@@ -1590,16 +1587,16 @@
       </w:tblCellMar>
     </w:tblPr>
   </w:style>
-  <w:style w:type="numbering" w:default="1" w:styleId="NoList">
+  <w:style w:type="numbering" w:default="1" w:styleId="Bezlisty">
     <w:name w:val="No List"/>
     <w:uiPriority w:val="99"/>
     <w:semiHidden/>
     <w:unhideWhenUsed/>
   </w:style>
-  <w:style w:type="paragraph" w:styleId="Header">
+  <w:style w:type="paragraph" w:styleId="Nagwek">
     <w:name w:val="header"/>
-    <w:basedOn w:val="Normal"/>
-    <w:link w:val="HeaderChar"/>
+    <w:basedOn w:val="Normalny"/>
+    <w:link w:val="NagwekZnak"/>
     <w:uiPriority w:val="99"/>
     <w:unhideWhenUsed/>
     <w:rsid w:val="002201B0"/>
@@ -1607,20 +1604,20 @@
       <w:jc w:val="right"/>
     </w:pPr>
   </w:style>
-  <w:style w:type="character" w:customStyle="1" w:styleId="HeaderChar">
-    <w:name w:val="Header Char"/>
-    <w:basedOn w:val="DefaultParagraphFont"/>
-    <w:link w:val="Header"/>
+  <w:style w:type="character" w:customStyle="1" w:styleId="NagwekZnak">
+    <w:name w:val="Nagłówek Znak"/>
+    <w:basedOn w:val="Domylnaczcionkaakapitu"/>
+    <w:link w:val="Nagwek"/>
     <w:uiPriority w:val="99"/>
     <w:rsid w:val="002201B0"/>
     <w:rPr>
       <w:kern w:val="20"/>
     </w:rPr>
   </w:style>
-  <w:style w:type="paragraph" w:styleId="Footer">
+  <w:style w:type="paragraph" w:styleId="Stopka">
     <w:name w:val="footer"/>
-    <w:basedOn w:val="Normal"/>
-    <w:link w:val="FooterChar"/>
+    <w:basedOn w:val="Normalny"/>
+    <w:link w:val="StopkaZnak"/>
     <w:uiPriority w:val="99"/>
     <w:unhideWhenUsed/>
     <w:pPr>
@@ -1632,18 +1629,18 @@
       <w:ind w:right="101"/>
     </w:pPr>
   </w:style>
-  <w:style w:type="character" w:customStyle="1" w:styleId="FooterChar">
-    <w:name w:val="Footer Char"/>
-    <w:basedOn w:val="DefaultParagraphFont"/>
-    <w:link w:val="Footer"/>
+  <w:style w:type="character" w:customStyle="1" w:styleId="StopkaZnak">
+    <w:name w:val="Stopka Znak"/>
+    <w:basedOn w:val="Domylnaczcionkaakapitu"/>
+    <w:link w:val="Stopka"/>
     <w:uiPriority w:val="99"/>
     <w:rPr>
       <w:kern w:val="20"/>
     </w:rPr>
   </w:style>
-  <w:style w:type="character" w:styleId="Strong">
+  <w:style w:type="character" w:styleId="Pogrubienie">
     <w:name w:val="Strong"/>
-    <w:basedOn w:val="DefaultParagraphFont"/>
+    <w:basedOn w:val="Domylnaczcionkaakapitu"/>
     <w:uiPriority w:val="4"/>
     <w:qFormat/>
     <w:rsid w:val="0018376C"/>
@@ -1652,9 +1649,9 @@
       <w:bCs/>
     </w:rPr>
   </w:style>
-  <w:style w:type="table" w:styleId="TableGrid">
+  <w:style w:type="table" w:styleId="Tabela-Siatka">
     <w:name w:val="Table Grid"/>
-    <w:basedOn w:val="TableNormal"/>
+    <w:basedOn w:val="Standardowy"/>
     <w:uiPriority w:val="59"/>
     <w:pPr>
       <w:spacing w:before="0" w:after="0"/>
@@ -1670,10 +1667,10 @@
       </w:tblBorders>
     </w:tblPr>
   </w:style>
-  <w:style w:type="paragraph" w:styleId="Title">
+  <w:style w:type="paragraph" w:styleId="Tytu">
     <w:name w:val="Title"/>
-    <w:basedOn w:val="Normal"/>
-    <w:link w:val="TitleChar"/>
+    <w:basedOn w:val="Normalny"/>
+    <w:link w:val="TytuZnak"/>
     <w:uiPriority w:val="1"/>
     <w:qFormat/>
     <w:rsid w:val="001902CB"/>
@@ -1690,10 +1687,10 @@
       <w:szCs w:val="52"/>
     </w:rPr>
   </w:style>
-  <w:style w:type="character" w:customStyle="1" w:styleId="TitleChar">
-    <w:name w:val="Title Char"/>
-    <w:basedOn w:val="DefaultParagraphFont"/>
-    <w:link w:val="Title"/>
+  <w:style w:type="character" w:customStyle="1" w:styleId="TytuZnak">
+    <w:name w:val="Tytuł Znak"/>
+    <w:basedOn w:val="Domylnaczcionkaakapitu"/>
+    <w:link w:val="Tytu"/>
     <w:uiPriority w:val="1"/>
     <w:rsid w:val="001902CB"/>
     <w:rPr>
@@ -1705,19 +1702,19 @@
       <w:szCs w:val="52"/>
     </w:rPr>
   </w:style>
-  <w:style w:type="character" w:styleId="PlaceholderText">
+  <w:style w:type="character" w:styleId="Tekstzastpczy">
     <w:name w:val="Placeholder Text"/>
-    <w:basedOn w:val="DefaultParagraphFont"/>
+    <w:basedOn w:val="Domylnaczcionkaakapitu"/>
     <w:uiPriority w:val="99"/>
     <w:semiHidden/>
     <w:rPr>
       <w:color w:val="808080"/>
     </w:rPr>
   </w:style>
-  <w:style w:type="paragraph" w:styleId="Closing">
+  <w:style w:type="paragraph" w:styleId="Zwrotpoegnalny">
     <w:name w:val="Closing"/>
-    <w:basedOn w:val="Normal"/>
-    <w:link w:val="ClosingChar"/>
+    <w:basedOn w:val="Normalny"/>
+    <w:link w:val="ZwrotpoegnalnyZnak"/>
     <w:uiPriority w:val="6"/>
     <w:unhideWhenUsed/>
     <w:qFormat/>
@@ -1727,10 +1724,10 @@
       <w:ind w:left="5126"/>
     </w:pPr>
   </w:style>
-  <w:style w:type="character" w:customStyle="1" w:styleId="ClosingChar">
-    <w:name w:val="Closing Char"/>
-    <w:basedOn w:val="DefaultParagraphFont"/>
-    <w:link w:val="Closing"/>
+  <w:style w:type="character" w:customStyle="1" w:styleId="ZwrotpoegnalnyZnak">
+    <w:name w:val="Zwrot pożegnalny Znak"/>
+    <w:basedOn w:val="Domylnaczcionkaakapitu"/>
+    <w:link w:val="Zwrotpoegnalny"/>
     <w:uiPriority w:val="6"/>
     <w:rsid w:val="004A1D7B"/>
     <w:rPr>
@@ -1739,7 +1736,7 @@
   </w:style>
   <w:style w:type="table" w:customStyle="1" w:styleId="InvoiceTable">
     <w:name w:val="Invoice Table"/>
-    <w:basedOn w:val="TableNormal"/>
+    <w:basedOn w:val="Standardowy"/>
     <w:uiPriority w:val="99"/>
     <w:rsid w:val="00F70727"/>
     <w:pPr>
@@ -1789,10 +1786,10 @@
       </w:tcPr>
     </w:tblStylePr>
   </w:style>
-  <w:style w:type="paragraph" w:styleId="Date">
+  <w:style w:type="paragraph" w:styleId="Data">
     <w:name w:val="Date"/>
-    <w:basedOn w:val="Normal"/>
-    <w:link w:val="DateChar"/>
+    <w:basedOn w:val="Normalny"/>
+    <w:link w:val="DataZnak"/>
     <w:uiPriority w:val="2"/>
     <w:qFormat/>
     <w:rsid w:val="00170751"/>
@@ -1808,10 +1805,10 @@
       <w:sz w:val="28"/>
     </w:rPr>
   </w:style>
-  <w:style w:type="character" w:customStyle="1" w:styleId="DateChar">
-    <w:name w:val="Date Char"/>
-    <w:basedOn w:val="DefaultParagraphFont"/>
-    <w:link w:val="Date"/>
+  <w:style w:type="character" w:customStyle="1" w:styleId="DataZnak">
+    <w:name w:val="Data Znak"/>
+    <w:basedOn w:val="Domylnaczcionkaakapitu"/>
+    <w:link w:val="Data"/>
     <w:uiPriority w:val="2"/>
     <w:rsid w:val="00FA58CD"/>
     <w:rPr>
@@ -1822,10 +1819,10 @@
       <w:sz w:val="28"/>
     </w:rPr>
   </w:style>
-  <w:style w:type="character" w:customStyle="1" w:styleId="Heading1Char">
-    <w:name w:val="Heading 1 Char"/>
-    <w:basedOn w:val="DefaultParagraphFont"/>
-    <w:link w:val="Heading1"/>
+  <w:style w:type="character" w:customStyle="1" w:styleId="Nagwek1Znak">
+    <w:name w:val="Nagłówek 1 Znak"/>
+    <w:basedOn w:val="Domylnaczcionkaakapitu"/>
+    <w:link w:val="Nagwek1"/>
     <w:uiPriority w:val="3"/>
     <w:rsid w:val="00312C2A"/>
     <w:rPr>
@@ -1836,10 +1833,10 @@
       <w:szCs w:val="32"/>
     </w:rPr>
   </w:style>
-  <w:style w:type="character" w:customStyle="1" w:styleId="Heading2Char">
-    <w:name w:val="Heading 2 Char"/>
-    <w:basedOn w:val="DefaultParagraphFont"/>
-    <w:link w:val="Heading2"/>
+  <w:style w:type="character" w:customStyle="1" w:styleId="Nagwek2Znak">
+    <w:name w:val="Nagłówek 2 Znak"/>
+    <w:basedOn w:val="Domylnaczcionkaakapitu"/>
+    <w:link w:val="Nagwek2"/>
     <w:uiPriority w:val="3"/>
     <w:rsid w:val="00312C2A"/>
     <w:rPr>
@@ -1851,9 +1848,9 @@
       <w:szCs w:val="26"/>
     </w:rPr>
   </w:style>
-  <w:style w:type="table" w:styleId="PlainTable2">
+  <w:style w:type="table" w:styleId="Zwykatabela2">
     <w:name w:val="Plain Table 2"/>
-    <w:basedOn w:val="TableNormal"/>
+    <w:basedOn w:val="Standardowy"/>
     <w:uiPriority w:val="41"/>
     <w:rsid w:val="004A1D7B"/>
     <w:pPr>
@@ -1932,10 +1929,10 @@
       </w:tcPr>
     </w:tblStylePr>
   </w:style>
-  <w:style w:type="character" w:customStyle="1" w:styleId="Heading3Char">
-    <w:name w:val="Heading 3 Char"/>
-    <w:basedOn w:val="DefaultParagraphFont"/>
-    <w:link w:val="Heading3"/>
+  <w:style w:type="character" w:customStyle="1" w:styleId="Nagwek3Znak">
+    <w:name w:val="Nagłówek 3 Znak"/>
+    <w:basedOn w:val="Domylnaczcionkaakapitu"/>
+    <w:link w:val="Nagwek3"/>
     <w:uiPriority w:val="3"/>
     <w:semiHidden/>
     <w:rsid w:val="007427F1"/>
@@ -1948,10 +1945,10 @@
       <w:szCs w:val="24"/>
     </w:rPr>
   </w:style>
-  <w:style w:type="character" w:customStyle="1" w:styleId="Heading4Char">
-    <w:name w:val="Heading 4 Char"/>
-    <w:basedOn w:val="DefaultParagraphFont"/>
-    <w:link w:val="Heading4"/>
+  <w:style w:type="character" w:customStyle="1" w:styleId="Nagwek4Znak">
+    <w:name w:val="Nagłówek 4 Znak"/>
+    <w:basedOn w:val="Domylnaczcionkaakapitu"/>
+    <w:link w:val="Nagwek4"/>
     <w:uiPriority w:val="3"/>
     <w:semiHidden/>
     <w:rsid w:val="007427F1"/>
@@ -1965,10 +1962,10 @@
       <w:kern w:val="20"/>
     </w:rPr>
   </w:style>
-  <w:style w:type="character" w:customStyle="1" w:styleId="Heading5Char">
-    <w:name w:val="Heading 5 Char"/>
-    <w:basedOn w:val="DefaultParagraphFont"/>
-    <w:link w:val="Heading5"/>
+  <w:style w:type="character" w:customStyle="1" w:styleId="Nagwek5Znak">
+    <w:name w:val="Nagłówek 5 Znak"/>
+    <w:basedOn w:val="Domylnaczcionkaakapitu"/>
+    <w:link w:val="Nagwek5"/>
     <w:uiPriority w:val="3"/>
     <w:semiHidden/>
     <w:rsid w:val="007427F1"/>
@@ -1979,10 +1976,10 @@
       <w:kern w:val="20"/>
     </w:rPr>
   </w:style>
-  <w:style w:type="character" w:customStyle="1" w:styleId="Heading6Char">
-    <w:name w:val="Heading 6 Char"/>
-    <w:basedOn w:val="DefaultParagraphFont"/>
-    <w:link w:val="Heading6"/>
+  <w:style w:type="character" w:customStyle="1" w:styleId="Nagwek6Znak">
+    <w:name w:val="Nagłówek 6 Znak"/>
+    <w:basedOn w:val="Domylnaczcionkaakapitu"/>
+    <w:link w:val="Nagwek6"/>
     <w:uiPriority w:val="3"/>
     <w:semiHidden/>
     <w:rsid w:val="007427F1"/>
@@ -1993,10 +1990,10 @@
       <w:kern w:val="20"/>
     </w:rPr>
   </w:style>
-  <w:style w:type="character" w:customStyle="1" w:styleId="Heading7Char">
-    <w:name w:val="Heading 7 Char"/>
-    <w:basedOn w:val="DefaultParagraphFont"/>
-    <w:link w:val="Heading7"/>
+  <w:style w:type="character" w:customStyle="1" w:styleId="Nagwek7Znak">
+    <w:name w:val="Nagłówek 7 Znak"/>
+    <w:basedOn w:val="Domylnaczcionkaakapitu"/>
+    <w:link w:val="Nagwek7"/>
     <w:uiPriority w:val="3"/>
     <w:semiHidden/>
     <w:rsid w:val="007427F1"/>
@@ -2007,10 +2004,10 @@
       <w:kern w:val="20"/>
     </w:rPr>
   </w:style>
-  <w:style w:type="character" w:customStyle="1" w:styleId="Heading8Char">
-    <w:name w:val="Heading 8 Char"/>
-    <w:basedOn w:val="DefaultParagraphFont"/>
-    <w:link w:val="Heading8"/>
+  <w:style w:type="character" w:customStyle="1" w:styleId="Nagwek8Znak">
+    <w:name w:val="Nagłówek 8 Znak"/>
+    <w:basedOn w:val="Domylnaczcionkaakapitu"/>
+    <w:link w:val="Nagwek8"/>
     <w:uiPriority w:val="3"/>
     <w:semiHidden/>
     <w:rsid w:val="007427F1"/>
@@ -2022,10 +2019,10 @@
       <w:szCs w:val="21"/>
     </w:rPr>
   </w:style>
-  <w:style w:type="character" w:customStyle="1" w:styleId="Heading9Char">
-    <w:name w:val="Heading 9 Char"/>
-    <w:basedOn w:val="DefaultParagraphFont"/>
-    <w:link w:val="Heading9"/>
+  <w:style w:type="character" w:customStyle="1" w:styleId="Nagwek9Znak">
+    <w:name w:val="Nagłówek 9 Znak"/>
+    <w:basedOn w:val="Domylnaczcionkaakapitu"/>
+    <w:link w:val="Nagwek9"/>
     <w:uiPriority w:val="3"/>
     <w:semiHidden/>
     <w:rsid w:val="007427F1"/>
@@ -2038,10 +2035,10 @@
       <w:szCs w:val="21"/>
     </w:rPr>
   </w:style>
-  <w:style w:type="paragraph" w:styleId="TOCHeading">
+  <w:style w:type="paragraph" w:styleId="Nagwekspisutreci">
     <w:name w:val="TOC Heading"/>
-    <w:basedOn w:val="Heading1"/>
-    <w:next w:val="Normal"/>
+    <w:basedOn w:val="Nagwek1"/>
+    <w:next w:val="Normalny"/>
     <w:uiPriority w:val="39"/>
     <w:semiHidden/>
     <w:unhideWhenUsed/>
@@ -2051,10 +2048,10 @@
       <w:outlineLvl w:val="9"/>
     </w:pPr>
   </w:style>
-  <w:style w:type="paragraph" w:styleId="Subtitle">
+  <w:style w:type="paragraph" w:styleId="Podtytu">
     <w:name w:val="Subtitle"/>
-    <w:basedOn w:val="Normal"/>
-    <w:link w:val="SubtitleChar"/>
+    <w:basedOn w:val="Normalny"/>
+    <w:link w:val="PodtytuZnak"/>
     <w:uiPriority w:val="11"/>
     <w:semiHidden/>
     <w:unhideWhenUsed/>
@@ -2073,10 +2070,10 @@
       <w:szCs w:val="22"/>
     </w:rPr>
   </w:style>
-  <w:style w:type="character" w:customStyle="1" w:styleId="SubtitleChar">
-    <w:name w:val="Subtitle Char"/>
-    <w:basedOn w:val="DefaultParagraphFont"/>
-    <w:link w:val="Subtitle"/>
+  <w:style w:type="character" w:customStyle="1" w:styleId="PodtytuZnak">
+    <w:name w:val="Podtytuł Znak"/>
+    <w:basedOn w:val="Domylnaczcionkaakapitu"/>
+    <w:link w:val="Podtytu"/>
     <w:uiPriority w:val="11"/>
     <w:semiHidden/>
     <w:rsid w:val="007252AA"/>
@@ -2088,9 +2085,9 @@
       <w:szCs w:val="22"/>
     </w:rPr>
   </w:style>
-  <w:style w:type="character" w:styleId="IntenseReference">
+  <w:style w:type="character" w:styleId="Odwoanieintensywne">
     <w:name w:val="Intense Reference"/>
-    <w:basedOn w:val="DefaultParagraphFont"/>
+    <w:basedOn w:val="Domylnaczcionkaakapitu"/>
     <w:uiPriority w:val="32"/>
     <w:semiHidden/>
     <w:unhideWhenUsed/>
@@ -2105,9 +2102,9 @@
       <w:spacing w:val="0"/>
     </w:rPr>
   </w:style>
-  <w:style w:type="character" w:styleId="BookTitle">
+  <w:style w:type="character" w:styleId="Tytuksiki">
     <w:name w:val="Book Title"/>
-    <w:basedOn w:val="DefaultParagraphFont"/>
+    <w:basedOn w:val="Domylnaczcionkaakapitu"/>
     <w:uiPriority w:val="33"/>
     <w:semiHidden/>
     <w:unhideWhenUsed/>
@@ -2121,11 +2118,11 @@
       <w:spacing w:val="0"/>
     </w:rPr>
   </w:style>
-  <w:style w:type="paragraph" w:styleId="Quote">
+  <w:style w:type="paragraph" w:styleId="Cytat">
     <w:name w:val="Quote"/>
-    <w:basedOn w:val="Normal"/>
-    <w:next w:val="Normal"/>
-    <w:link w:val="QuoteChar"/>
+    <w:basedOn w:val="Normalny"/>
+    <w:next w:val="Normalny"/>
+    <w:link w:val="CytatZnak"/>
     <w:uiPriority w:val="29"/>
     <w:semiHidden/>
     <w:unhideWhenUsed/>
@@ -2141,10 +2138,10 @@
       <w:color w:val="404040" w:themeColor="text1" w:themeTint="BF"/>
     </w:rPr>
   </w:style>
-  <w:style w:type="character" w:customStyle="1" w:styleId="QuoteChar">
-    <w:name w:val="Quote Char"/>
-    <w:basedOn w:val="DefaultParagraphFont"/>
-    <w:link w:val="Quote"/>
+  <w:style w:type="character" w:customStyle="1" w:styleId="CytatZnak">
+    <w:name w:val="Cytat Znak"/>
+    <w:basedOn w:val="Domylnaczcionkaakapitu"/>
+    <w:link w:val="Cytat"/>
     <w:uiPriority w:val="29"/>
     <w:semiHidden/>
     <w:rsid w:val="007252AA"/>
@@ -2155,11 +2152,11 @@
       <w:kern w:val="20"/>
     </w:rPr>
   </w:style>
-  <w:style w:type="paragraph" w:styleId="IntenseQuote">
+  <w:style w:type="paragraph" w:styleId="Cytatintensywny">
     <w:name w:val="Intense Quote"/>
-    <w:basedOn w:val="Normal"/>
-    <w:next w:val="Normal"/>
-    <w:link w:val="IntenseQuoteChar"/>
+    <w:basedOn w:val="Normalny"/>
+    <w:next w:val="Normalny"/>
+    <w:link w:val="CytatintensywnyZnak"/>
     <w:uiPriority w:val="30"/>
     <w:semiHidden/>
     <w:unhideWhenUsed/>
@@ -2179,10 +2176,10 @@
       <w:color w:val="7E97AD" w:themeColor="accent1"/>
     </w:rPr>
   </w:style>
-  <w:style w:type="character" w:customStyle="1" w:styleId="IntenseQuoteChar">
-    <w:name w:val="Intense Quote Char"/>
-    <w:basedOn w:val="DefaultParagraphFont"/>
-    <w:link w:val="IntenseQuote"/>
+  <w:style w:type="character" w:customStyle="1" w:styleId="CytatintensywnyZnak">
+    <w:name w:val="Cytat intensywny Znak"/>
+    <w:basedOn w:val="Domylnaczcionkaakapitu"/>
+    <w:link w:val="Cytatintensywny"/>
     <w:uiPriority w:val="30"/>
     <w:semiHidden/>
     <w:rsid w:val="007252AA"/>
@@ -2193,9 +2190,9 @@
       <w:kern w:val="20"/>
     </w:rPr>
   </w:style>
-  <w:style w:type="table" w:styleId="GridTable1Light-Accent1">
+  <w:style w:type="table" w:styleId="Tabelasiatki1jasnaakcent1">
     <w:name w:val="Grid Table 1 Light Accent 1"/>
-    <w:basedOn w:val="TableNormal"/>
+    <w:basedOn w:val="Standardowy"/>
     <w:uiPriority w:val="46"/>
     <w:rsid w:val="004A1D7B"/>
     <w:pPr>
@@ -2266,9 +2263,9 @@
       </w:rPr>
     </w:tblStylePr>
   </w:style>
-  <w:style w:type="table" w:styleId="GridTable1Light-Accent2">
+  <w:style w:type="table" w:styleId="Tabelasiatki1jasnaakcent2">
     <w:name w:val="Grid Table 1 Light Accent 2"/>
-    <w:basedOn w:val="TableNormal"/>
+    <w:basedOn w:val="Standardowy"/>
     <w:uiPriority w:val="46"/>
     <w:rsid w:val="00492EA3"/>
     <w:pPr>
@@ -2335,9 +2332,9 @@
       </w:rPr>
     </w:tblStylePr>
   </w:style>
-  <w:style w:type="table" w:styleId="GridTable4-Accent5">
+  <w:style w:type="table" w:styleId="Tabelasiatki4akcent5">
     <w:name w:val="Grid Table 4 Accent 5"/>
-    <w:basedOn w:val="TableNormal"/>
+    <w:basedOn w:val="Standardowy"/>
     <w:uiPriority w:val="49"/>
     <w:rsid w:val="004A1D7B"/>
     <w:pPr>
@@ -2416,7 +2413,7 @@
   </w:style>
   <w:style w:type="paragraph" w:customStyle="1" w:styleId="Heading1White">
     <w:name w:val="Heading 1 White"/>
-    <w:basedOn w:val="Normal"/>
+    <w:basedOn w:val="Normalny"/>
     <w:qFormat/>
     <w:rsid w:val="00F70727"/>
     <w:pPr>
@@ -2428,9 +2425,9 @@
       <w:color w:val="FFFFFF" w:themeColor="background1"/>
     </w:rPr>
   </w:style>
-  <w:style w:type="paragraph" w:styleId="ListParagraph">
+  <w:style w:type="paragraph" w:styleId="Akapitzlist">
     <w:name w:val="List Paragraph"/>
-    <w:basedOn w:val="Normal"/>
+    <w:basedOn w:val="Normalny"/>
     <w:uiPriority w:val="34"/>
     <w:unhideWhenUsed/>
     <w:qFormat/>
@@ -2523,7 +2520,7 @@
           </w:pPr>
           <w:r>
             <w:rPr>
-              <w:rStyle w:val="Strong"/>
+              <w:rStyle w:val="Pogrubienie"/>
             </w:rPr>
             <w:t>Phone</w:t>
           </w:r>
@@ -2604,7 +2601,7 @@
           </w:pPr>
           <w:r>
             <w:rPr>
-              <w:rStyle w:val="PlaceholderText"/>
+              <w:rStyle w:val="Tekstzastpczy"/>
             </w:rPr>
             <w:t>SHIP TO</w:t>
           </w:r>
@@ -2645,38 +2642,43 @@
 <w:fonts xmlns:mc="http://schemas.openxmlformats.org/markup-compatibility/2006" xmlns:r="http://schemas.openxmlformats.org/officeDocument/2006/relationships" xmlns:w="http://schemas.openxmlformats.org/wordprocessingml/2006/main" xmlns:w14="http://schemas.microsoft.com/office/word/2010/wordml" xmlns:w15="http://schemas.microsoft.com/office/word/2012/wordml" xmlns:w16cex="http://schemas.microsoft.com/office/word/2018/wordml/cex" xmlns:w16cid="http://schemas.microsoft.com/office/word/2016/wordml/cid" xmlns:w16="http://schemas.microsoft.com/office/word/2018/wordml" xmlns:w16sdtdh="http://schemas.microsoft.com/office/word/2020/wordml/sdtdatahash" xmlns:w16se="http://schemas.microsoft.com/office/word/2015/wordml/symex" mc:Ignorable="w14 w15 w16se w16cid w16 w16cex w16sdtdh">
   <w:font w:name="Cambria">
     <w:panose1 w:val="02040503050406030204"/>
-    <w:charset w:val="00"/>
+    <w:charset w:val="EE"/>
     <w:family w:val="roman"/>
     <w:pitch w:val="variable"/>
     <w:sig w:usb0="E00006FF" w:usb1="420024FF" w:usb2="02000000" w:usb3="00000000" w:csb0="0000019F" w:csb1="00000000"/>
   </w:font>
   <w:font w:name="Times New Roman">
     <w:panose1 w:val="02020603050405020304"/>
-    <w:charset w:val="00"/>
+    <w:charset w:val="EE"/>
     <w:family w:val="roman"/>
     <w:pitch w:val="variable"/>
     <w:sig w:usb0="E0002EFF" w:usb1="C000785B" w:usb2="00000009" w:usb3="00000000" w:csb0="000001FF" w:csb1="00000000"/>
   </w:font>
   <w:font w:name="Calibri">
     <w:panose1 w:val="020F0502020204030204"/>
-    <w:charset w:val="00"/>
+    <w:charset w:val="EE"/>
     <w:family w:val="swiss"/>
     <w:pitch w:val="variable"/>
     <w:sig w:usb0="E4002EFF" w:usb1="C200247B" w:usb2="00000009" w:usb3="00000000" w:csb0="000001FF" w:csb1="00000000"/>
   </w:font>
   <w:font w:name="Cascadia Mono">
     <w:panose1 w:val="020B0609020000020004"/>
-    <w:charset w:val="00"/>
+    <w:charset w:val="EE"/>
     <w:family w:val="modern"/>
     <w:pitch w:val="fixed"/>
     <w:sig w:usb0="A1002AFF" w:usb1="4000F9FB" w:usb2="00040000" w:usb3="00000000" w:csb0="000001FF" w:csb1="00000000"/>
   </w:font>
-  <w:font w:name="Calibri Light">
-    <w:panose1 w:val="020F0302020204030204"/>
+  <w:font w:name="Aptos">
     <w:charset w:val="00"/>
     <w:family w:val="swiss"/>
     <w:pitch w:val="variable"/>
-    <w:sig w:usb0="E4002EFF" w:usb1="C200247B" w:usb2="00000009" w:usb3="00000000" w:csb0="000001FF" w:csb1="00000000"/>
+    <w:sig w:usb0="20000287" w:usb1="00000003" w:usb2="00000000" w:usb3="00000000" w:csb0="0000019F" w:csb1="00000000"/>
+  </w:font>
+  <w:font w:name="Aptos Display">
+    <w:charset w:val="00"/>
+    <w:family w:val="swiss"/>
+    <w:pitch w:val="variable"/>
+    <w:sig w:usb0="20000287" w:usb1="00000003" w:usb2="00000000" w:usb3="00000000" w:csb0="0000019F" w:csb1="00000000"/>
   </w:font>
 </w:fonts>
 </file>
@@ -2684,6 +2686,7 @@
 <file path=word/glossary/settings.xml><?xml version="1.0" encoding="utf-8"?>
 <w:settings xmlns:mc="http://schemas.openxmlformats.org/markup-compatibility/2006" xmlns:o="urn:schemas-microsoft-com:office:office" xmlns:r="http://schemas.openxmlformats.org/officeDocument/2006/relationships" xmlns:m="http://schemas.openxmlformats.org/officeDocument/2006/math" xmlns:v="urn:schemas-microsoft-com:vml" xmlns:w10="urn:schemas-microsoft-com:office:word" xmlns:w="http://schemas.openxmlformats.org/wordprocessingml/2006/main" xmlns:w14="http://schemas.microsoft.com/office/word/2010/wordml" xmlns:w15="http://schemas.microsoft.com/office/word/2012/wordml" xmlns:w16cex="http://schemas.microsoft.com/office/word/2018/wordml/cex" xmlns:w16cid="http://schemas.microsoft.com/office/word/2016/wordml/cid" xmlns:w16="http://schemas.microsoft.com/office/word/2018/wordml" xmlns:w16sdtdh="http://schemas.microsoft.com/office/word/2020/wordml/sdtdatahash" xmlns:w16se="http://schemas.microsoft.com/office/word/2015/wordml/symex" xmlns:sl="http://schemas.openxmlformats.org/schemaLibrary/2006/main" mc:Ignorable="w14 w15 w16se w16cid w16 w16cex w16sdtdh">
   <w:defaultTabStop w:val="720"/>
+  <w:hyphenationZone w:val="425"/>
   <w:characterSpacingControl w:val="doNotCompress"/>
   <w:compat>
     <w:useFELayout/>
@@ -2761,8 +2764,8 @@
   </m:mathPr>
   <w:themeFontLang w:val="en-US"/>
   <w:clrSchemeMapping w:bg1="light1" w:t1="dark1" w:bg2="light2" w:t2="dark2" w:accent1="accent1" w:accent2="accent2" w:accent3="accent3" w:accent4="accent4" w:accent5="accent5" w:accent6="accent6" w:hyperlink="hyperlink" w:followedHyperlink="followedHyperlink"/>
-  <w:decimalSymbol w:val="."/>
-  <w:listSeparator w:val=","/>
+  <w:decimalSymbol w:val=","/>
+  <w:listSeparator w:val=";"/>
   <w15:chartTrackingRefBased/>
 </w:settings>
 </file>
@@ -3162,7 +3165,7 @@
     <w:lsdException w:name="Unresolved Mention" w:semiHidden="1" w:unhideWhenUsed="1"/>
     <w:lsdException w:name="Smart Link" w:semiHidden="1" w:unhideWhenUsed="1"/>
   </w:latentStyles>
-  <w:style w:type="paragraph" w:default="1" w:styleId="Normal">
+  <w:style w:type="paragraph" w:default="1" w:styleId="Normalny">
     <w:name w:val="Normal"/>
     <w:qFormat/>
     <w:rPr>
@@ -3171,13 +3174,13 @@
       <w:szCs w:val="3276"/>
     </w:rPr>
   </w:style>
-  <w:style w:type="character" w:default="1" w:styleId="DefaultParagraphFont">
+  <w:style w:type="character" w:default="1" w:styleId="Domylnaczcionkaakapitu">
     <w:name w:val="Default Paragraph Font"/>
     <w:uiPriority w:val="1"/>
     <w:semiHidden/>
     <w:unhideWhenUsed/>
   </w:style>
-  <w:style w:type="table" w:default="1" w:styleId="TableNormal">
+  <w:style w:type="table" w:default="1" w:styleId="Standardowy">
     <w:name w:val="Normal Table"/>
     <w:uiPriority w:val="99"/>
     <w:semiHidden/>
@@ -3192,15 +3195,15 @@
       </w:tblCellMar>
     </w:tblPr>
   </w:style>
-  <w:style w:type="numbering" w:default="1" w:styleId="NoList">
+  <w:style w:type="numbering" w:default="1" w:styleId="Bezlisty">
     <w:name w:val="No List"/>
     <w:uiPriority w:val="99"/>
     <w:semiHidden/>
     <w:unhideWhenUsed/>
   </w:style>
-  <w:style w:type="character" w:styleId="PlaceholderText">
+  <w:style w:type="character" w:styleId="Tekstzastpczy">
     <w:name w:val="Placeholder Text"/>
-    <w:basedOn w:val="DefaultParagraphFont"/>
+    <w:basedOn w:val="Domylnaczcionkaakapitu"/>
     <w:uiPriority w:val="99"/>
     <w:semiHidden/>
     <w:rsid w:val="00B76FA9"/>
@@ -3208,9 +3211,9 @@
       <w:color w:val="808080"/>
     </w:rPr>
   </w:style>
-  <w:style w:type="character" w:styleId="Strong">
+  <w:style w:type="character" w:styleId="Pogrubienie">
     <w:name w:val="Strong"/>
-    <w:basedOn w:val="DefaultParagraphFont"/>
+    <w:basedOn w:val="Domylnaczcionkaakapitu"/>
     <w:uiPriority w:val="4"/>
     <w:qFormat/>
     <w:rsid w:val="00F86F10"/>
@@ -3604,6 +3607,39 @@
 </file>
 
 <file path=customXml/item1.xml><?xml version="1.0" encoding="utf-8"?>
+<b:Sources xmlns:b="http://schemas.openxmlformats.org/officeDocument/2006/bibliography" xmlns="http://schemas.openxmlformats.org/officeDocument/2006/bibliography" SelectedStyle="\APA.XSL" StyleName="APA"/>
+</file>
+
+<file path=customXml/item2.xml><?xml version="1.0" encoding="utf-8"?>
+<p:properties xmlns:p="http://schemas.microsoft.com/office/2006/metadata/properties" xmlns:xsi="http://www.w3.org/2001/XMLSchema-instance" xmlns:pc="http://schemas.microsoft.com/office/infopath/2007/PartnerControls">
+  <documentManagement>
+    <_ip_UnifiedCompliancePolicyUIAction xmlns="http://schemas.microsoft.com/sharepoint/v3" xsi:nil="true"/>
+    <Image xmlns="71af3243-3dd4-4a8d-8c0d-dd76da1f02a5">
+      <Url xsi:nil="true"/>
+      <Description xsi:nil="true"/>
+    </Image>
+    <Status xmlns="71af3243-3dd4-4a8d-8c0d-dd76da1f02a5">Not started</Status>
+    <Background xmlns="71af3243-3dd4-4a8d-8c0d-dd76da1f02a5">false</Background>
+    <_ip_UnifiedCompliancePolicyProperties xmlns="http://schemas.microsoft.com/sharepoint/v3" xsi:nil="true"/>
+    <ImageTagsTaxHTField xmlns="71af3243-3dd4-4a8d-8c0d-dd76da1f02a5">
+      <Terms xmlns="http://schemas.microsoft.com/office/infopath/2007/PartnerControls"/>
+    </ImageTagsTaxHTField>
+    <TaxCatchAll xmlns="230e9df3-be65-4c73-a93b-d1236ebd677e" xsi:nil="true"/>
+    <MediaServiceKeyPoints xmlns="71af3243-3dd4-4a8d-8c0d-dd76da1f02a5" xsi:nil="true"/>
+  </documentManagement>
+</p:properties>
+</file>
+
+<file path=customXml/item3.xml><?xml version="1.0" encoding="utf-8"?>
+<?mso-contentType ?>
+<FormTemplates xmlns="http://schemas.microsoft.com/sharepoint/v3/contenttype/forms">
+  <Display>DocumentLibraryForm</Display>
+  <Edit>DocumentLibraryForm</Edit>
+  <New>DocumentLibraryForm</New>
+</FormTemplates>
+</file>
+
+<file path=customXml/item4.xml><?xml version="1.0" encoding="utf-8"?>
 <ct:contentTypeSchema xmlns:ct="http://schemas.microsoft.com/office/2006/metadata/contentType" xmlns:ma="http://schemas.microsoft.com/office/2006/metadata/properties/metaAttributes" ct:_="" ma:_="" ma:contentTypeName="Document" ma:contentTypeID="0x01010079F111ED35F8CC479449609E8A0923A6" ma:contentTypeVersion="26" ma:contentTypeDescription="Create a new document." ma:contentTypeScope="" ma:versionID="ac37c1753acd5e330d2062ccec26ea66">
   <xsd:schema xmlns:xsd="http://www.w3.org/2001/XMLSchema" xmlns:xs="http://www.w3.org/2001/XMLSchema" xmlns:p="http://schemas.microsoft.com/office/2006/metadata/properties" xmlns:ns1="http://schemas.microsoft.com/sharepoint/v3" xmlns:ns2="71af3243-3dd4-4a8d-8c0d-dd76da1f02a5" xmlns:ns3="16c05727-aa75-4e4a-9b5f-8a80a1165891" xmlns:ns4="230e9df3-be65-4c73-a93b-d1236ebd677e" targetNamespace="http://schemas.microsoft.com/office/2006/metadata/properties" ma:root="true" ma:fieldsID="3b340c7101c92c5120abd06486f94548" ns1:_="" ns2:_="" ns3:_="" ns4:_="">
     <xsd:import namespace="http://schemas.microsoft.com/sharepoint/v3"/>
@@ -3903,40 +3939,35 @@
 </ct:contentTypeSchema>
 </file>
 
-<file path=customXml/item2.xml><?xml version="1.0" encoding="utf-8"?>
-<?mso-contentType ?>
-<FormTemplates xmlns="http://schemas.microsoft.com/sharepoint/v3/contenttype/forms">
-  <Display>DocumentLibraryForm</Display>
-  <Edit>DocumentLibraryForm</Edit>
-  <New>DocumentLibraryForm</New>
-</FormTemplates>
+<file path=customXml/itemProps1.xml><?xml version="1.0" encoding="utf-8"?>
+<ds:datastoreItem xmlns:ds="http://schemas.openxmlformats.org/officeDocument/2006/customXml" ds:itemID="{05349BB4-28EF-4DFC-8A3B-D28A82EEC059}">
+  <ds:schemaRefs>
+    <ds:schemaRef ds:uri="http://schemas.openxmlformats.org/officeDocument/2006/bibliography"/>
+  </ds:schemaRefs>
+</ds:datastoreItem>
 </file>
 
-<file path=customXml/item3.xml><?xml version="1.0" encoding="utf-8"?>
-<p:properties xmlns:p="http://schemas.microsoft.com/office/2006/metadata/properties" xmlns:xsi="http://www.w3.org/2001/XMLSchema-instance" xmlns:pc="http://schemas.microsoft.com/office/infopath/2007/PartnerControls">
-  <documentManagement>
-    <_ip_UnifiedCompliancePolicyUIAction xmlns="http://schemas.microsoft.com/sharepoint/v3" xsi:nil="true"/>
-    <Image xmlns="71af3243-3dd4-4a8d-8c0d-dd76da1f02a5">
-      <Url xsi:nil="true"/>
-      <Description xsi:nil="true"/>
-    </Image>
-    <Status xmlns="71af3243-3dd4-4a8d-8c0d-dd76da1f02a5">Not started</Status>
-    <Background xmlns="71af3243-3dd4-4a8d-8c0d-dd76da1f02a5">false</Background>
-    <_ip_UnifiedCompliancePolicyProperties xmlns="http://schemas.microsoft.com/sharepoint/v3" xsi:nil="true"/>
-    <ImageTagsTaxHTField xmlns="71af3243-3dd4-4a8d-8c0d-dd76da1f02a5">
-      <Terms xmlns="http://schemas.microsoft.com/office/infopath/2007/PartnerControls"/>
-    </ImageTagsTaxHTField>
-    <TaxCatchAll xmlns="230e9df3-be65-4c73-a93b-d1236ebd677e" xsi:nil="true"/>
-    <MediaServiceKeyPoints xmlns="71af3243-3dd4-4a8d-8c0d-dd76da1f02a5" xsi:nil="true"/>
-  </documentManagement>
-</p:properties>
+<file path=customXml/itemProps2.xml><?xml version="1.0" encoding="utf-8"?>
+<ds:datastoreItem xmlns:ds="http://schemas.openxmlformats.org/officeDocument/2006/customXml" ds:itemID="{A24CA881-F413-49A9-B7BD-08939EA6340C}">
+  <ds:schemaRefs>
+    <ds:schemaRef ds:uri="http://schemas.microsoft.com/office/2006/metadata/properties"/>
+    <ds:schemaRef ds:uri="http://schemas.microsoft.com/office/infopath/2007/PartnerControls"/>
+    <ds:schemaRef ds:uri="http://schemas.microsoft.com/sharepoint/v3"/>
+    <ds:schemaRef ds:uri="71af3243-3dd4-4a8d-8c0d-dd76da1f02a5"/>
+    <ds:schemaRef ds:uri="230e9df3-be65-4c73-a93b-d1236ebd677e"/>
+  </ds:schemaRefs>
+</ds:datastoreItem>
 </file>
 
-<file path=customXml/item4.xml><?xml version="1.0" encoding="utf-8"?>
-<b:Sources xmlns:b="http://schemas.openxmlformats.org/officeDocument/2006/bibliography" xmlns="http://schemas.openxmlformats.org/officeDocument/2006/bibliography" SelectedStyle="\APA.XSL" StyleName="APA"/>
+<file path=customXml/itemProps3.xml><?xml version="1.0" encoding="utf-8"?>
+<ds:datastoreItem xmlns:ds="http://schemas.openxmlformats.org/officeDocument/2006/customXml" ds:itemID="{3F25CEF7-B3EF-462D-8656-22EBD19C02CA}">
+  <ds:schemaRefs>
+    <ds:schemaRef ds:uri="http://schemas.microsoft.com/sharepoint/v3/contenttype/forms"/>
+  </ds:schemaRefs>
+</ds:datastoreItem>
 </file>
 
-<file path=customXml/itemProps1.xml><?xml version="1.0" encoding="utf-8"?>
+<file path=customXml/itemProps4.xml><?xml version="1.0" encoding="utf-8"?>
 <ds:datastoreItem xmlns:ds="http://schemas.openxmlformats.org/officeDocument/2006/customXml" ds:itemID="{B6D7D045-0A7C-4E97-BB58-1C0F82F4D731}">
   <ds:schemaRefs>
     <ds:schemaRef ds:uri="http://schemas.microsoft.com/office/2006/metadata/contentType"/>
@@ -3957,34 +3988,6 @@
 </ds:datastoreItem>
 </file>
 
-<file path=customXml/itemProps2.xml><?xml version="1.0" encoding="utf-8"?>
-<ds:datastoreItem xmlns:ds="http://schemas.openxmlformats.org/officeDocument/2006/customXml" ds:itemID="{3F25CEF7-B3EF-462D-8656-22EBD19C02CA}">
-  <ds:schemaRefs>
-    <ds:schemaRef ds:uri="http://schemas.microsoft.com/sharepoint/v3/contenttype/forms"/>
-  </ds:schemaRefs>
-</ds:datastoreItem>
-</file>
-
-<file path=customXml/itemProps3.xml><?xml version="1.0" encoding="utf-8"?>
-<ds:datastoreItem xmlns:ds="http://schemas.openxmlformats.org/officeDocument/2006/customXml" ds:itemID="{A24CA881-F413-49A9-B7BD-08939EA6340C}">
-  <ds:schemaRefs>
-    <ds:schemaRef ds:uri="http://schemas.microsoft.com/office/2006/metadata/properties"/>
-    <ds:schemaRef ds:uri="http://schemas.microsoft.com/office/infopath/2007/PartnerControls"/>
-    <ds:schemaRef ds:uri="http://schemas.microsoft.com/sharepoint/v3"/>
-    <ds:schemaRef ds:uri="71af3243-3dd4-4a8d-8c0d-dd76da1f02a5"/>
-    <ds:schemaRef ds:uri="230e9df3-be65-4c73-a93b-d1236ebd677e"/>
-  </ds:schemaRefs>
-</ds:datastoreItem>
-</file>
-
-<file path=customXml/itemProps4.xml><?xml version="1.0" encoding="utf-8"?>
-<ds:datastoreItem xmlns:ds="http://schemas.openxmlformats.org/officeDocument/2006/customXml" ds:itemID="{05349BB4-28EF-4DFC-8A3B-D28A82EEC059}">
-  <ds:schemaRefs>
-    <ds:schemaRef ds:uri="http://schemas.openxmlformats.org/officeDocument/2006/bibliography"/>
-  </ds:schemaRefs>
-</ds:datastoreItem>
-</file>
-
 <file path=docMetadata/LabelInfo.xml><?xml version="1.0" encoding="utf-8"?>
 <clbl:labelList xmlns:clbl="http://schemas.microsoft.com/office/2020/mipLabelMetadata"/>
 </file>
</xml_diff>